<commit_message>
Fix: corrections on Rendu.docx
</commit_message>
<xml_diff>
--- a/Rendu.docx
+++ b/Rendu.docx
@@ -101,7 +101,7 @@
     </w:p>
     <w:p>
       <w:pPr>
-        <w:pStyle w:val="ListParagraph"/>
+        <w:pStyle w:val="Paragraphedeliste"/>
         <w:numPr>
           <w:ilvl w:val="0"/>
           <w:numId w:val="1"/>
@@ -119,42 +119,36 @@
         <w:t>effectuer</w:t>
       </w:r>
       <w:r>
+        <w:t xml:space="preserve"> tout</w:t>
+      </w:r>
+      <w:r>
+        <w:t>es</w:t>
+      </w:r>
+      <w:r>
+        <w:t xml:space="preserve"> les action</w:t>
+      </w:r>
+      <w:r>
+        <w:t>s</w:t>
+      </w:r>
+      <w:r>
         <w:t xml:space="preserve"> </w:t>
       </w:r>
-      <w:proofErr w:type="spellStart"/>
-      <w:r>
-        <w:t>tout</w:t>
-      </w:r>
-      <w:proofErr w:type="spellEnd"/>
-      <w:r>
-        <w:t xml:space="preserve"> les action </w:t>
-      </w:r>
       <w:r>
         <w:t xml:space="preserve">de CI </w:t>
       </w:r>
-      <w:proofErr w:type="spellStart"/>
-      <w:r>
-        <w:t>a</w:t>
-      </w:r>
-      <w:proofErr w:type="spellEnd"/>
+      <w:r>
+        <w:t>à</w:t>
+      </w:r>
       <w:r>
         <w:t xml:space="preserve"> chaque push sur </w:t>
       </w:r>
-      <w:proofErr w:type="spellStart"/>
-      <w:r>
-        <w:t>sur</w:t>
-      </w:r>
-      <w:proofErr w:type="spellEnd"/>
-      <w:r>
-        <w:t xml:space="preserve"> </w:t>
-      </w:r>
       <w:r>
         <w:t>GitHub</w:t>
       </w:r>
     </w:p>
     <w:p>
       <w:pPr>
-        <w:pStyle w:val="ListParagraph"/>
+        <w:pStyle w:val="Paragraphedeliste"/>
         <w:numPr>
           <w:ilvl w:val="0"/>
           <w:numId w:val="1"/>
@@ -171,7 +165,7 @@
     </w:p>
     <w:p>
       <w:pPr>
-        <w:pStyle w:val="ListParagraph"/>
+        <w:pStyle w:val="Paragraphedeliste"/>
         <w:numPr>
           <w:ilvl w:val="0"/>
           <w:numId w:val="1"/>
@@ -188,16 +182,24 @@
       <w:r>
         <w:t xml:space="preserve"> </w:t>
       </w:r>
-      <w:r>
-        <w:t>Petty</w:t>
-      </w:r>
+      <w:proofErr w:type="spellStart"/>
+      <w:r>
+        <w:t>P</w:t>
+      </w:r>
+      <w:r>
+        <w:t>r</w:t>
+      </w:r>
+      <w:r>
+        <w:t>etty</w:t>
+      </w:r>
+      <w:proofErr w:type="spellEnd"/>
       <w:r>
         <w:t> »</w:t>
       </w:r>
     </w:p>
     <w:p>
       <w:pPr>
-        <w:pStyle w:val="ListParagraph"/>
+        <w:pStyle w:val="Paragraphedeliste"/>
         <w:numPr>
           <w:ilvl w:val="0"/>
           <w:numId w:val="1"/>
@@ -228,7 +230,19 @@
       </w:r>
       <w:proofErr w:type="spellEnd"/>
       <w:r>
-        <w:t xml:space="preserve">. VSCode les monte en bas </w:t>
+        <w:t>. VSCode les mont</w:t>
+      </w:r>
+      <w:r>
+        <w:t>r</w:t>
+      </w:r>
+      <w:r>
+        <w:t>e</w:t>
+      </w:r>
+      <w:r>
+        <w:t>s</w:t>
+      </w:r>
+      <w:r>
+        <w:t xml:space="preserve"> en bas </w:t>
       </w:r>
       <w:r>
         <w:t>à</w:t>
@@ -289,28 +303,46 @@
     <w:p>
       <w:r>
         <w:lastRenderedPageBreak/>
-        <w:t xml:space="preserve">Pour voir les test unitaires directement dans VSCode il </w:t>
+        <w:t xml:space="preserve">Pour voir </w:t>
+      </w:r>
+      <w:r>
+        <w:t xml:space="preserve">le code </w:t>
       </w:r>
       <w:proofErr w:type="spellStart"/>
       <w:r>
-        <w:t>ya</w:t>
+        <w:t>coverage</w:t>
       </w:r>
       <w:proofErr w:type="spellEnd"/>
       <w:r>
-        <w:t xml:space="preserve">  une technique .</w:t>
-      </w:r>
-    </w:p>
-    <w:p>
-      <w:r>
-        <w:t xml:space="preserve">Il faut </w:t>
+        <w:t xml:space="preserve"> directement</w:t>
+      </w:r>
+      <w:r>
+        <w:t xml:space="preserve"> dans </w:t>
       </w:r>
       <w:proofErr w:type="spellStart"/>
       <w:r>
-        <w:t>dejha</w:t>
+        <w:t>VSCode</w:t>
       </w:r>
       <w:proofErr w:type="spellEnd"/>
       <w:r>
-        <w:t xml:space="preserve"> télécharger l’extensions « Code </w:t>
+        <w:t>,</w:t>
+      </w:r>
+      <w:r>
+        <w:t xml:space="preserve"> il y</w:t>
+      </w:r>
+      <w:r>
+        <w:t xml:space="preserve"> </w:t>
+      </w:r>
+      <w:r>
+        <w:t>a une technique</w:t>
+      </w:r>
+      <w:r>
+        <w:t> :</w:t>
+      </w:r>
+    </w:p>
+    <w:p>
+      <w:r>
+        <w:t xml:space="preserve">Il faut télécharger l’extensions « Code </w:t>
       </w:r>
       <w:proofErr w:type="spellStart"/>
       <w:r>
@@ -323,7 +355,7 @@
       <w:hyperlink r:id="rId9" w:history="1">
         <w:r>
           <w:rPr>
-            <w:rStyle w:val="Hyperlink"/>
+            <w:rStyle w:val="Lienhypertexte"/>
           </w:rPr>
           <w:t>https://marketplace.visualstudio.com/items?itemName=markis.code-coverage</w:t>
         </w:r>
@@ -332,6 +364,7 @@
     <w:p>
       <w:r>
         <w:rPr>
+          <w:noProof/>
           <w:lang w:val="en-US"/>
         </w:rPr>
         <w:drawing>
@@ -374,7 +407,19 @@
         <w:t>Ensuite il faut aller dans l</w:t>
       </w:r>
       <w:r>
-        <w:t>ez réglages de vs code et configurer la position des fichier .</w:t>
+        <w:t>e</w:t>
+      </w:r>
+      <w:r>
+        <w:t>s</w:t>
+      </w:r>
+      <w:r>
+        <w:t xml:space="preserve"> réglages de vs code et configurer la position des fichier</w:t>
+      </w:r>
+      <w:r>
+        <w:t>s</w:t>
+      </w:r>
+      <w:r>
+        <w:t xml:space="preserve"> .</w:t>
       </w:r>
       <w:proofErr w:type="spellStart"/>
       <w:r>
@@ -439,7 +484,10 @@
     </w:p>
     <w:p>
       <w:r>
-        <w:t xml:space="preserve">Ensuite </w:t>
+        <w:t>Finalement</w:t>
+      </w:r>
+      <w:r>
+        <w:t xml:space="preserve"> </w:t>
       </w:r>
       <w:r>
         <w:t>redémarrer</w:t>
@@ -448,7 +496,13 @@
         <w:t xml:space="preserve"> VS code.</w:t>
       </w:r>
       <w:r>
-        <w:t xml:space="preserve"> Et les lignes non couverte </w:t>
+        <w:t xml:space="preserve"> </w:t>
+      </w:r>
+      <w:r>
+        <w:t>L</w:t>
+      </w:r>
+      <w:r>
+        <w:t xml:space="preserve">es lignes non couverte </w:t>
       </w:r>
       <w:r>
         <w:t>apparaissent</w:t>
@@ -459,21 +513,28 @@
       <w:r>
         <w:t xml:space="preserve"> (pour que les lignes </w:t>
       </w:r>
+      <w:r>
+        <w:t>apparaissent</w:t>
+      </w:r>
+      <w:r>
+        <w:t xml:space="preserve"> il faut avoir </w:t>
+      </w:r>
+      <w:r>
+        <w:t>lancé</w:t>
+      </w:r>
+      <w:r>
+        <w:t xml:space="preserve"> le code </w:t>
+      </w:r>
       <w:proofErr w:type="spellStart"/>
       <w:r>
-        <w:t>apparaise</w:t>
+        <w:t>coverage</w:t>
       </w:r>
       <w:proofErr w:type="spellEnd"/>
       <w:r>
-        <w:t xml:space="preserve"> il faut déjà avoir fait le code </w:t>
-      </w:r>
-      <w:proofErr w:type="spellStart"/>
-      <w:r>
-        <w:t>coverage</w:t>
-      </w:r>
-      <w:proofErr w:type="spellEnd"/>
-      <w:r>
         <w:t xml:space="preserve"> au moins une fois)</w:t>
+      </w:r>
+      <w:r>
+        <w:t>.</w:t>
       </w:r>
     </w:p>
     <w:p>
@@ -505,7 +566,7 @@
       <w:hyperlink r:id="rId12" w:history="1">
         <w:r>
           <w:rPr>
-            <w:rStyle w:val="Hyperlink"/>
+            <w:rStyle w:val="Lienhypertexte"/>
             <w:lang w:val="en-US"/>
           </w:rPr>
           <w:t>https://shashankvivek-7.medium.com/taking-code-coverage-to-newer-heights-with-ease-angular-karma-vs-code-3a8ba81d4d8c</w:t>
@@ -570,7 +631,7 @@
 <w:ftr xmlns:wpc="http://schemas.microsoft.com/office/word/2010/wordprocessingCanvas" xmlns:cx="http://schemas.microsoft.com/office/drawing/2014/chartex" xmlns:cx1="http://schemas.microsoft.com/office/drawing/2015/9/8/chartex" xmlns:cx2="http://schemas.microsoft.com/office/drawing/2015/10/21/chartex" xmlns:cx3="http://schemas.microsoft.com/office/drawing/2016/5/9/chartex" xmlns:cx4="http://schemas.microsoft.com/office/drawing/2016/5/10/chartex" xmlns:cx5="http://schemas.microsoft.com/office/drawing/2016/5/11/chartex" xmlns:cx6="http://schemas.microsoft.com/office/drawing/2016/5/12/chartex" xmlns:cx7="http://schemas.microsoft.com/office/drawing/2016/5/13/chartex" xmlns:cx8="http://schemas.microsoft.com/office/drawing/2016/5/14/chartex" xmlns:mc="http://schemas.openxmlformats.org/markup-compatibility/2006" xmlns:aink="http://schemas.microsoft.com/office/drawing/2016/ink" xmlns:am3d="http://schemas.microsoft.com/office/drawing/2017/model3d" xmlns:o="urn:schemas-microsoft-com:office:office" xmlns:r="http://schemas.openxmlformats.org/officeDocument/2006/relationships" xmlns:m="http://schemas.openxmlformats.org/officeDocument/2006/math" xmlns:v="urn:schemas-microsoft-com:vml" xmlns:wp14="http://schemas.microsoft.com/office/word/2010/wordprocessingDrawing" xmlns:wp="http://schemas.openxmlformats.org/drawingml/2006/wordprocessingDrawing" xmlns:w10="urn:schemas-microsoft-com:office:word" xmlns:w="http://schemas.openxmlformats.org/wordprocessingml/2006/main" xmlns:w14="http://schemas.microsoft.com/office/word/2010/wordml" xmlns:w15="http://schemas.microsoft.com/office/word/2012/wordml" xmlns:w16cex="http://schemas.microsoft.com/office/word/2018/wordml/cex" xmlns:w16cid="http://schemas.microsoft.com/office/word/2016/wordml/cid" xmlns:w16="http://schemas.microsoft.com/office/word/2018/wordml" xmlns:w16se="http://schemas.microsoft.com/office/word/2015/wordml/symex" xmlns:wpg="http://schemas.microsoft.com/office/word/2010/wordprocessingGroup" xmlns:wpi="http://schemas.microsoft.com/office/word/2010/wordprocessingInk" xmlns:wne="http://schemas.microsoft.com/office/word/2006/wordml" xmlns:wps="http://schemas.microsoft.com/office/word/2010/wordprocessingShape" mc:Ignorable="w14 w15 w16se w16cid w16 w16cex wp14">
   <w:p>
     <w:pPr>
-      <w:pStyle w:val="Footer"/>
+      <w:pStyle w:val="Pieddepage"/>
     </w:pPr>
   </w:p>
 </w:ftr>
@@ -580,7 +641,7 @@
 <w:ftr xmlns:wpc="http://schemas.microsoft.com/office/word/2010/wordprocessingCanvas" xmlns:cx="http://schemas.microsoft.com/office/drawing/2014/chartex" xmlns:cx1="http://schemas.microsoft.com/office/drawing/2015/9/8/chartex" xmlns:cx2="http://schemas.microsoft.com/office/drawing/2015/10/21/chartex" xmlns:cx3="http://schemas.microsoft.com/office/drawing/2016/5/9/chartex" xmlns:cx4="http://schemas.microsoft.com/office/drawing/2016/5/10/chartex" xmlns:cx5="http://schemas.microsoft.com/office/drawing/2016/5/11/chartex" xmlns:cx6="http://schemas.microsoft.com/office/drawing/2016/5/12/chartex" xmlns:cx7="http://schemas.microsoft.com/office/drawing/2016/5/13/chartex" xmlns:cx8="http://schemas.microsoft.com/office/drawing/2016/5/14/chartex" xmlns:mc="http://schemas.openxmlformats.org/markup-compatibility/2006" xmlns:aink="http://schemas.microsoft.com/office/drawing/2016/ink" xmlns:am3d="http://schemas.microsoft.com/office/drawing/2017/model3d" xmlns:o="urn:schemas-microsoft-com:office:office" xmlns:r="http://schemas.openxmlformats.org/officeDocument/2006/relationships" xmlns:m="http://schemas.openxmlformats.org/officeDocument/2006/math" xmlns:v="urn:schemas-microsoft-com:vml" xmlns:wp14="http://schemas.microsoft.com/office/word/2010/wordprocessingDrawing" xmlns:wp="http://schemas.openxmlformats.org/drawingml/2006/wordprocessingDrawing" xmlns:w10="urn:schemas-microsoft-com:office:word" xmlns:w="http://schemas.openxmlformats.org/wordprocessingml/2006/main" xmlns:w14="http://schemas.microsoft.com/office/word/2010/wordml" xmlns:w15="http://schemas.microsoft.com/office/word/2012/wordml" xmlns:w16cex="http://schemas.microsoft.com/office/word/2018/wordml/cex" xmlns:w16cid="http://schemas.microsoft.com/office/word/2016/wordml/cid" xmlns:w16="http://schemas.microsoft.com/office/word/2018/wordml" xmlns:w16se="http://schemas.microsoft.com/office/word/2015/wordml/symex" xmlns:wpg="http://schemas.microsoft.com/office/word/2010/wordprocessingGroup" xmlns:wpi="http://schemas.microsoft.com/office/word/2010/wordprocessingInk" xmlns:wne="http://schemas.microsoft.com/office/word/2006/wordml" xmlns:wps="http://schemas.microsoft.com/office/word/2010/wordprocessingShape" mc:Ignorable="w14 w15 w16se w16cid w16 w16cex wp14">
   <w:p>
     <w:pPr>
-      <w:pStyle w:val="Footer"/>
+      <w:pStyle w:val="Pieddepage"/>
     </w:pPr>
   </w:p>
 </w:ftr>
@@ -590,7 +651,7 @@
 <w:ftr xmlns:wpc="http://schemas.microsoft.com/office/word/2010/wordprocessingCanvas" xmlns:cx="http://schemas.microsoft.com/office/drawing/2014/chartex" xmlns:cx1="http://schemas.microsoft.com/office/drawing/2015/9/8/chartex" xmlns:cx2="http://schemas.microsoft.com/office/drawing/2015/10/21/chartex" xmlns:cx3="http://schemas.microsoft.com/office/drawing/2016/5/9/chartex" xmlns:cx4="http://schemas.microsoft.com/office/drawing/2016/5/10/chartex" xmlns:cx5="http://schemas.microsoft.com/office/drawing/2016/5/11/chartex" xmlns:cx6="http://schemas.microsoft.com/office/drawing/2016/5/12/chartex" xmlns:cx7="http://schemas.microsoft.com/office/drawing/2016/5/13/chartex" xmlns:cx8="http://schemas.microsoft.com/office/drawing/2016/5/14/chartex" xmlns:mc="http://schemas.openxmlformats.org/markup-compatibility/2006" xmlns:aink="http://schemas.microsoft.com/office/drawing/2016/ink" xmlns:am3d="http://schemas.microsoft.com/office/drawing/2017/model3d" xmlns:o="urn:schemas-microsoft-com:office:office" xmlns:r="http://schemas.openxmlformats.org/officeDocument/2006/relationships" xmlns:m="http://schemas.openxmlformats.org/officeDocument/2006/math" xmlns:v="urn:schemas-microsoft-com:vml" xmlns:wp14="http://schemas.microsoft.com/office/word/2010/wordprocessingDrawing" xmlns:wp="http://schemas.openxmlformats.org/drawingml/2006/wordprocessingDrawing" xmlns:w10="urn:schemas-microsoft-com:office:word" xmlns:w="http://schemas.openxmlformats.org/wordprocessingml/2006/main" xmlns:w14="http://schemas.microsoft.com/office/word/2010/wordml" xmlns:w15="http://schemas.microsoft.com/office/word/2012/wordml" xmlns:w16cex="http://schemas.microsoft.com/office/word/2018/wordml/cex" xmlns:w16cid="http://schemas.microsoft.com/office/word/2016/wordml/cid" xmlns:w16="http://schemas.microsoft.com/office/word/2018/wordml" xmlns:w16se="http://schemas.microsoft.com/office/word/2015/wordml/symex" xmlns:wpg="http://schemas.microsoft.com/office/word/2010/wordprocessingGroup" xmlns:wpi="http://schemas.microsoft.com/office/word/2010/wordprocessingInk" xmlns:wne="http://schemas.microsoft.com/office/word/2006/wordml" xmlns:wps="http://schemas.microsoft.com/office/word/2010/wordprocessingShape" mc:Ignorable="w14 w15 w16se w16cid w16 w16cex wp14">
   <w:p>
     <w:pPr>
-      <w:pStyle w:val="Footer"/>
+      <w:pStyle w:val="Pieddepage"/>
     </w:pPr>
   </w:p>
 </w:ftr>
@@ -625,7 +686,7 @@
 <w:hdr xmlns:wpc="http://schemas.microsoft.com/office/word/2010/wordprocessingCanvas" xmlns:cx="http://schemas.microsoft.com/office/drawing/2014/chartex" xmlns:cx1="http://schemas.microsoft.com/office/drawing/2015/9/8/chartex" xmlns:cx2="http://schemas.microsoft.com/office/drawing/2015/10/21/chartex" xmlns:cx3="http://schemas.microsoft.com/office/drawing/2016/5/9/chartex" xmlns:cx4="http://schemas.microsoft.com/office/drawing/2016/5/10/chartex" xmlns:cx5="http://schemas.microsoft.com/office/drawing/2016/5/11/chartex" xmlns:cx6="http://schemas.microsoft.com/office/drawing/2016/5/12/chartex" xmlns:cx7="http://schemas.microsoft.com/office/drawing/2016/5/13/chartex" xmlns:cx8="http://schemas.microsoft.com/office/drawing/2016/5/14/chartex" xmlns:mc="http://schemas.openxmlformats.org/markup-compatibility/2006" xmlns:aink="http://schemas.microsoft.com/office/drawing/2016/ink" xmlns:am3d="http://schemas.microsoft.com/office/drawing/2017/model3d" xmlns:o="urn:schemas-microsoft-com:office:office" xmlns:r="http://schemas.openxmlformats.org/officeDocument/2006/relationships" xmlns:m="http://schemas.openxmlformats.org/officeDocument/2006/math" xmlns:v="urn:schemas-microsoft-com:vml" xmlns:wp14="http://schemas.microsoft.com/office/word/2010/wordprocessingDrawing" xmlns:wp="http://schemas.openxmlformats.org/drawingml/2006/wordprocessingDrawing" xmlns:w10="urn:schemas-microsoft-com:office:word" xmlns:w="http://schemas.openxmlformats.org/wordprocessingml/2006/main" xmlns:w14="http://schemas.microsoft.com/office/word/2010/wordml" xmlns:w15="http://schemas.microsoft.com/office/word/2012/wordml" xmlns:w16cex="http://schemas.microsoft.com/office/word/2018/wordml/cex" xmlns:w16cid="http://schemas.microsoft.com/office/word/2016/wordml/cid" xmlns:w16="http://schemas.microsoft.com/office/word/2018/wordml" xmlns:w16se="http://schemas.microsoft.com/office/word/2015/wordml/symex" xmlns:wpg="http://schemas.microsoft.com/office/word/2010/wordprocessingGroup" xmlns:wpi="http://schemas.microsoft.com/office/word/2010/wordprocessingInk" xmlns:wne="http://schemas.microsoft.com/office/word/2006/wordml" xmlns:wps="http://schemas.microsoft.com/office/word/2010/wordprocessingShape" mc:Ignorable="w14 w15 w16se w16cid w16 w16cex wp14">
   <w:p>
     <w:pPr>
-      <w:pStyle w:val="Header"/>
+      <w:pStyle w:val="En-tte"/>
     </w:pPr>
   </w:p>
 </w:hdr>
@@ -635,7 +696,7 @@
 <w:hdr xmlns:wpc="http://schemas.microsoft.com/office/word/2010/wordprocessingCanvas" xmlns:cx="http://schemas.microsoft.com/office/drawing/2014/chartex" xmlns:cx1="http://schemas.microsoft.com/office/drawing/2015/9/8/chartex" xmlns:cx2="http://schemas.microsoft.com/office/drawing/2015/10/21/chartex" xmlns:cx3="http://schemas.microsoft.com/office/drawing/2016/5/9/chartex" xmlns:cx4="http://schemas.microsoft.com/office/drawing/2016/5/10/chartex" xmlns:cx5="http://schemas.microsoft.com/office/drawing/2016/5/11/chartex" xmlns:cx6="http://schemas.microsoft.com/office/drawing/2016/5/12/chartex" xmlns:cx7="http://schemas.microsoft.com/office/drawing/2016/5/13/chartex" xmlns:cx8="http://schemas.microsoft.com/office/drawing/2016/5/14/chartex" xmlns:mc="http://schemas.openxmlformats.org/markup-compatibility/2006" xmlns:aink="http://schemas.microsoft.com/office/drawing/2016/ink" xmlns:am3d="http://schemas.microsoft.com/office/drawing/2017/model3d" xmlns:o="urn:schemas-microsoft-com:office:office" xmlns:r="http://schemas.openxmlformats.org/officeDocument/2006/relationships" xmlns:m="http://schemas.openxmlformats.org/officeDocument/2006/math" xmlns:v="urn:schemas-microsoft-com:vml" xmlns:wp14="http://schemas.microsoft.com/office/word/2010/wordprocessingDrawing" xmlns:wp="http://schemas.openxmlformats.org/drawingml/2006/wordprocessingDrawing" xmlns:w10="urn:schemas-microsoft-com:office:word" xmlns:w="http://schemas.openxmlformats.org/wordprocessingml/2006/main" xmlns:w14="http://schemas.microsoft.com/office/word/2010/wordml" xmlns:w15="http://schemas.microsoft.com/office/word/2012/wordml" xmlns:w16cex="http://schemas.microsoft.com/office/word/2018/wordml/cex" xmlns:w16cid="http://schemas.microsoft.com/office/word/2016/wordml/cid" xmlns:w16="http://schemas.microsoft.com/office/word/2018/wordml" xmlns:w16se="http://schemas.microsoft.com/office/word/2015/wordml/symex" xmlns:wpg="http://schemas.microsoft.com/office/word/2010/wordprocessingGroup" xmlns:wpi="http://schemas.microsoft.com/office/word/2010/wordprocessingInk" xmlns:wne="http://schemas.microsoft.com/office/word/2006/wordml" xmlns:wps="http://schemas.microsoft.com/office/word/2010/wordprocessingShape" mc:Ignorable="w14 w15 w16se w16cid w16 w16cex wp14">
   <w:p>
     <w:pPr>
-      <w:pStyle w:val="Header"/>
+      <w:pStyle w:val="En-tte"/>
       <w:rPr>
         <w:lang w:val="en-US"/>
       </w:rPr>
@@ -654,7 +715,7 @@
 <w:hdr xmlns:wpc="http://schemas.microsoft.com/office/word/2010/wordprocessingCanvas" xmlns:cx="http://schemas.microsoft.com/office/drawing/2014/chartex" xmlns:cx1="http://schemas.microsoft.com/office/drawing/2015/9/8/chartex" xmlns:cx2="http://schemas.microsoft.com/office/drawing/2015/10/21/chartex" xmlns:cx3="http://schemas.microsoft.com/office/drawing/2016/5/9/chartex" xmlns:cx4="http://schemas.microsoft.com/office/drawing/2016/5/10/chartex" xmlns:cx5="http://schemas.microsoft.com/office/drawing/2016/5/11/chartex" xmlns:cx6="http://schemas.microsoft.com/office/drawing/2016/5/12/chartex" xmlns:cx7="http://schemas.microsoft.com/office/drawing/2016/5/13/chartex" xmlns:cx8="http://schemas.microsoft.com/office/drawing/2016/5/14/chartex" xmlns:mc="http://schemas.openxmlformats.org/markup-compatibility/2006" xmlns:aink="http://schemas.microsoft.com/office/drawing/2016/ink" xmlns:am3d="http://schemas.microsoft.com/office/drawing/2017/model3d" xmlns:o="urn:schemas-microsoft-com:office:office" xmlns:r="http://schemas.openxmlformats.org/officeDocument/2006/relationships" xmlns:m="http://schemas.openxmlformats.org/officeDocument/2006/math" xmlns:v="urn:schemas-microsoft-com:vml" xmlns:wp14="http://schemas.microsoft.com/office/word/2010/wordprocessingDrawing" xmlns:wp="http://schemas.openxmlformats.org/drawingml/2006/wordprocessingDrawing" xmlns:w10="urn:schemas-microsoft-com:office:word" xmlns:w="http://schemas.openxmlformats.org/wordprocessingml/2006/main" xmlns:w14="http://schemas.microsoft.com/office/word/2010/wordml" xmlns:w15="http://schemas.microsoft.com/office/word/2012/wordml" xmlns:w16cex="http://schemas.microsoft.com/office/word/2018/wordml/cex" xmlns:w16cid="http://schemas.microsoft.com/office/word/2016/wordml/cid" xmlns:w16="http://schemas.microsoft.com/office/word/2018/wordml" xmlns:w16se="http://schemas.microsoft.com/office/word/2015/wordml/symex" xmlns:wpg="http://schemas.microsoft.com/office/word/2010/wordprocessingGroup" xmlns:wpi="http://schemas.microsoft.com/office/word/2010/wordprocessingInk" xmlns:wne="http://schemas.microsoft.com/office/word/2006/wordml" xmlns:wps="http://schemas.microsoft.com/office/word/2010/wordprocessingShape" mc:Ignorable="w14 w15 w16se w16cid w16 w16cex wp14">
   <w:p>
     <w:pPr>
-      <w:pStyle w:val="Header"/>
+      <w:pStyle w:val="En-tte"/>
     </w:pPr>
   </w:p>
 </w:hdr>
@@ -1186,13 +1247,13 @@
       <w:lang w:val="fr-FR"/>
     </w:rPr>
   </w:style>
-  <w:style w:type="character" w:default="1" w:styleId="DefaultParagraphFont">
+  <w:style w:type="character" w:default="1" w:styleId="Policepardfaut">
     <w:name w:val="Default Paragraph Font"/>
     <w:uiPriority w:val="1"/>
     <w:semiHidden/>
     <w:unhideWhenUsed/>
   </w:style>
-  <w:style w:type="table" w:default="1" w:styleId="TableNormal">
+  <w:style w:type="table" w:default="1" w:styleId="TableauNormal">
     <w:name w:val="Normal Table"/>
     <w:uiPriority w:val="99"/>
     <w:semiHidden/>
@@ -1207,7 +1268,7 @@
       </w:tblCellMar>
     </w:tblPr>
   </w:style>
-  <w:style w:type="numbering" w:default="1" w:styleId="NoList">
+  <w:style w:type="numbering" w:default="1" w:styleId="Aucuneliste">
     <w:name w:val="No List"/>
     <w:uiPriority w:val="99"/>
     <w:semiHidden/>
@@ -1215,7 +1276,7 @@
   </w:style>
   <w:style w:type="character" w:customStyle="1" w:styleId="LienInternet">
     <w:name w:val="Lien Internet"/>
-    <w:basedOn w:val="DefaultParagraphFont"/>
+    <w:basedOn w:val="Policepardfaut"/>
     <w:uiPriority w:val="99"/>
     <w:unhideWhenUsed/>
     <w:rsid w:val="002D4B27"/>
@@ -1224,7 +1285,7 @@
       <w:u w:val="single"/>
     </w:rPr>
   </w:style>
-  <w:style w:type="paragraph" w:styleId="ListParagraph">
+  <w:style w:type="paragraph" w:styleId="Paragraphedeliste">
     <w:name w:val="List Paragraph"/>
     <w:basedOn w:val="Normal"/>
     <w:uiPriority w:val="34"/>
@@ -1235,10 +1296,10 @@
       <w:contextualSpacing/>
     </w:pPr>
   </w:style>
-  <w:style w:type="paragraph" w:styleId="Header">
+  <w:style w:type="paragraph" w:styleId="En-tte">
     <w:name w:val="header"/>
     <w:basedOn w:val="Normal"/>
-    <w:link w:val="HeaderChar"/>
+    <w:link w:val="En-tteCar"/>
     <w:uiPriority w:val="99"/>
     <w:unhideWhenUsed/>
     <w:rsid w:val="00723DEE"/>
@@ -1250,20 +1311,20 @@
       <w:spacing w:after="0" w:line="240" w:lineRule="auto"/>
     </w:pPr>
   </w:style>
-  <w:style w:type="character" w:customStyle="1" w:styleId="HeaderChar">
-    <w:name w:val="Header Char"/>
-    <w:basedOn w:val="DefaultParagraphFont"/>
-    <w:link w:val="Header"/>
+  <w:style w:type="character" w:customStyle="1" w:styleId="En-tteCar">
+    <w:name w:val="En-tête Car"/>
+    <w:basedOn w:val="Policepardfaut"/>
+    <w:link w:val="En-tte"/>
     <w:uiPriority w:val="99"/>
     <w:rsid w:val="00723DEE"/>
     <w:rPr>
       <w:lang w:val="fr-FR"/>
     </w:rPr>
   </w:style>
-  <w:style w:type="paragraph" w:styleId="Footer">
+  <w:style w:type="paragraph" w:styleId="Pieddepage">
     <w:name w:val="footer"/>
     <w:basedOn w:val="Normal"/>
-    <w:link w:val="FooterChar"/>
+    <w:link w:val="PieddepageCar"/>
     <w:uiPriority w:val="99"/>
     <w:unhideWhenUsed/>
     <w:rsid w:val="00723DEE"/>
@@ -1275,19 +1336,19 @@
       <w:spacing w:after="0" w:line="240" w:lineRule="auto"/>
     </w:pPr>
   </w:style>
-  <w:style w:type="character" w:customStyle="1" w:styleId="FooterChar">
-    <w:name w:val="Footer Char"/>
-    <w:basedOn w:val="DefaultParagraphFont"/>
-    <w:link w:val="Footer"/>
+  <w:style w:type="character" w:customStyle="1" w:styleId="PieddepageCar">
+    <w:name w:val="Pied de page Car"/>
+    <w:basedOn w:val="Policepardfaut"/>
+    <w:link w:val="Pieddepage"/>
     <w:uiPriority w:val="99"/>
     <w:rsid w:val="00723DEE"/>
     <w:rPr>
       <w:lang w:val="fr-FR"/>
     </w:rPr>
   </w:style>
-  <w:style w:type="character" w:styleId="Hyperlink">
+  <w:style w:type="character" w:styleId="Lienhypertexte">
     <w:name w:val="Hyperlink"/>
-    <w:basedOn w:val="DefaultParagraphFont"/>
+    <w:basedOn w:val="Policepardfaut"/>
     <w:uiPriority w:val="99"/>
     <w:unhideWhenUsed/>
     <w:rsid w:val="00897A30"/>
@@ -1296,9 +1357,9 @@
       <w:u w:val="single"/>
     </w:rPr>
   </w:style>
-  <w:style w:type="character" w:styleId="UnresolvedMention">
+  <w:style w:type="character" w:styleId="Mentionnonrsolue">
     <w:name w:val="Unresolved Mention"/>
-    <w:basedOn w:val="DefaultParagraphFont"/>
+    <w:basedOn w:val="Policepardfaut"/>
     <w:uiPriority w:val="99"/>
     <w:semiHidden/>
     <w:unhideWhenUsed/>

</xml_diff>